<commit_message>
small visual and functional changes, mainly just making code more readable
</commit_message>
<xml_diff>
--- a/src/Images/Resume_2020.docx
+++ b/src/Images/Resume_2020.docx
@@ -37,7 +37,44 @@
           <w:sz w:val="28"/>
           <w:szCs w:val="28"/>
         </w:rPr>
-        <w:t>859-229-1504 | awi279@uky.edu</w:t>
+        <w:t xml:space="preserve">859-229-1504 | </w:t>
+      </w:r>
+      <w:r>
+        <w:rPr>
+          <w:b/>
+          <w:bCs/>
+          <w:sz w:val="28"/>
+          <w:szCs w:val="28"/>
+        </w:rPr>
+        <w:t>awi279@uky.edu</w:t>
+      </w:r>
+    </w:p>
+    <w:p>
+      <w:pPr>
+        <w:rPr>
+          <w:b/>
+          <w:bCs/>
+          <w:sz w:val="28"/>
+          <w:szCs w:val="28"/>
+        </w:rPr>
+      </w:pPr>
+      <w:r>
+        <w:rPr>
+          <w:b/>
+          <w:bCs/>
+          <w:sz w:val="28"/>
+          <w:szCs w:val="28"/>
+        </w:rPr>
+        <w:t>www.a</w:t>
+      </w:r>
+      <w:r>
+        <w:rPr>
+          <w:b/>
+          <w:bCs/>
+          <w:sz w:val="28"/>
+          <w:szCs w:val="28"/>
+        </w:rPr>
+        <w:t>ndrewpwilson.com</w:t>
       </w:r>
     </w:p>
     <w:p>

</xml_diff>